<commit_message>
software quality managment lab5
</commit_message>
<xml_diff>
--- a/3 курс/2 сем/Упр качеством/Филиппова_Екатерина_ПИ21-7_Лаб_3.docx
+++ b/3 курс/2 сем/Упр качеством/Филиппова_Екатерина_ПИ21-7_Лаб_3.docx
@@ -1508,7 +1508,6 @@
           <w:sz w:val="28"/>
           <w:szCs w:val="28"/>
           <w:shd w:val="clear" w:color="auto" w:fill="FFFFFF"/>
-          <w:lang w:val="en-US"/>
         </w:rPr>
       </w:pPr>
       <w:r>
@@ -1532,7 +1531,6 @@
           <w:sz w:val="28"/>
           <w:szCs w:val="28"/>
           <w:shd w:val="clear" w:color="auto" w:fill="FFFFFF"/>
-          <w:lang w:val="en-US"/>
         </w:rPr>
       </w:pPr>
     </w:p>
@@ -1577,7 +1575,7 @@
           <w:kern w:val="0"/>
           <w:sz w:val="28"/>
           <w:szCs w:val="28"/>
-          <w:lang w:val="en-US" w:eastAsia="ru-RU"/>
+          <w:lang w:eastAsia="ru-RU"/>
           <w14:ligatures w14:val="none"/>
         </w:rPr>
       </w:pPr>
@@ -1601,7 +1599,7 @@
           <w:kern w:val="0"/>
           <w:sz w:val="28"/>
           <w:szCs w:val="28"/>
-          <w:lang w:val="en-US" w:eastAsia="ru-RU"/>
+          <w:lang w:eastAsia="ru-RU"/>
           <w14:ligatures w14:val="none"/>
         </w:rPr>
       </w:pPr>
@@ -1827,43 +1825,7 @@
           <w:lang w:eastAsia="ru-RU"/>
           <w14:ligatures w14:val="none"/>
         </w:rPr>
-        <w:t>С</w:t>
-      </w:r>
-      <w:r>
-        <w:rPr>
-          <w:rFonts w:ascii="Times New Roman" w:eastAsia="Times New Roman" w:hAnsi="Times New Roman" w:cs="Times New Roman"/>
-          <w:color w:val="000000" w:themeColor="text1"/>
-          <w:kern w:val="0"/>
-          <w:sz w:val="28"/>
-          <w:szCs w:val="28"/>
-          <w:lang w:eastAsia="ru-RU"/>
-          <w14:ligatures w14:val="none"/>
-        </w:rPr>
-        <w:t>пис</w:t>
-      </w:r>
-      <w:r>
-        <w:rPr>
-          <w:rFonts w:ascii="Times New Roman" w:eastAsia="Times New Roman" w:hAnsi="Times New Roman" w:cs="Times New Roman"/>
-          <w:color w:val="000000" w:themeColor="text1"/>
-          <w:kern w:val="0"/>
-          <w:sz w:val="28"/>
-          <w:szCs w:val="28"/>
-          <w:lang w:eastAsia="ru-RU"/>
-          <w14:ligatures w14:val="none"/>
-        </w:rPr>
-        <w:t>ок</w:t>
-      </w:r>
-      <w:r>
-        <w:rPr>
-          <w:rFonts w:ascii="Times New Roman" w:eastAsia="Times New Roman" w:hAnsi="Times New Roman" w:cs="Times New Roman"/>
-          <w:color w:val="000000" w:themeColor="text1"/>
-          <w:kern w:val="0"/>
-          <w:sz w:val="28"/>
-          <w:szCs w:val="28"/>
-          <w:lang w:eastAsia="ru-RU"/>
-          <w14:ligatures w14:val="none"/>
-        </w:rPr>
-        <w:t xml:space="preserve"> тест-сьютов</w:t>
+        <w:t>Список тест-сьютов</w:t>
       </w:r>
       <w:r>
         <w:rPr>
@@ -2212,9 +2174,12 @@
                 <w:lang w:val="en-US" w:eastAsia="ru-RU"/>
                 <w14:ligatures w14:val="none"/>
               </w:rPr>
-              <w:t>U</w:t>
-            </w:r>
-            <w:r>
+              <w:t>User</w:t>
+            </w:r>
+          </w:p>
+          <w:p>
+            <w:pPr>
+              <w:spacing w:line="360" w:lineRule="auto"/>
               <w:rPr>
                 <w:rFonts w:ascii="Times New Roman" w:eastAsia="Times New Roman" w:hAnsi="Times New Roman" w:cs="Times New Roman"/>
                 <w:color w:val="000000" w:themeColor="text1"/>
@@ -2224,12 +2189,8 @@
                 <w:lang w:val="en-US" w:eastAsia="ru-RU"/>
                 <w14:ligatures w14:val="none"/>
               </w:rPr>
-              <w:t>ser</w:t>
-            </w:r>
-          </w:p>
-          <w:p>
-            <w:pPr>
-              <w:spacing w:line="360" w:lineRule="auto"/>
+            </w:pPr>
+            <w:r>
               <w:rPr>
                 <w:rFonts w:ascii="Times New Roman" w:eastAsia="Times New Roman" w:hAnsi="Times New Roman" w:cs="Times New Roman"/>
                 <w:color w:val="000000" w:themeColor="text1"/>
@@ -2239,8 +2200,12 @@
                 <w:lang w:val="en-US" w:eastAsia="ru-RU"/>
                 <w14:ligatures w14:val="none"/>
               </w:rPr>
-            </w:pPr>
-            <w:r>
+              <w:t>User</w:t>
+            </w:r>
+          </w:p>
+          <w:p>
+            <w:pPr>
+              <w:spacing w:line="360" w:lineRule="auto"/>
               <w:rPr>
                 <w:rFonts w:ascii="Times New Roman" w:eastAsia="Times New Roman" w:hAnsi="Times New Roman" w:cs="Times New Roman"/>
                 <w:color w:val="000000" w:themeColor="text1"/>
@@ -2250,8 +2215,7 @@
                 <w:lang w:val="en-US" w:eastAsia="ru-RU"/>
                 <w14:ligatures w14:val="none"/>
               </w:rPr>
-              <w:t>U</w:t>
-            </w:r>
+            </w:pPr>
             <w:r>
               <w:rPr>
                 <w:rFonts w:ascii="Times New Roman" w:eastAsia="Times New Roman" w:hAnsi="Times New Roman" w:cs="Times New Roman"/>
@@ -2262,12 +2226,18 @@
                 <w:lang w:val="en-US" w:eastAsia="ru-RU"/>
                 <w14:ligatures w14:val="none"/>
               </w:rPr>
-              <w:t>ser</w:t>
-            </w:r>
-          </w:p>
-          <w:p>
-            <w:pPr>
-              <w:spacing w:line="360" w:lineRule="auto"/>
+              <w:t>User</w:t>
+            </w:r>
+          </w:p>
+        </w:tc>
+        <w:tc>
+          <w:tcPr>
+            <w:tcW w:w="1323" w:type="dxa"/>
+          </w:tcPr>
+          <w:p>
+            <w:pPr>
+              <w:spacing w:line="360" w:lineRule="auto"/>
+              <w:jc w:val="center"/>
               <w:rPr>
                 <w:rFonts w:ascii="Times New Roman" w:eastAsia="Times New Roman" w:hAnsi="Times New Roman" w:cs="Times New Roman"/>
                 <w:color w:val="000000" w:themeColor="text1"/>
@@ -2288,50 +2258,6 @@
                 <w:lang w:val="en-US" w:eastAsia="ru-RU"/>
                 <w14:ligatures w14:val="none"/>
               </w:rPr>
-              <w:t>U</w:t>
-            </w:r>
-            <w:r>
-              <w:rPr>
-                <w:rFonts w:ascii="Times New Roman" w:eastAsia="Times New Roman" w:hAnsi="Times New Roman" w:cs="Times New Roman"/>
-                <w:color w:val="000000" w:themeColor="text1"/>
-                <w:kern w:val="0"/>
-                <w:sz w:val="24"/>
-                <w:szCs w:val="24"/>
-                <w:lang w:val="en-US" w:eastAsia="ru-RU"/>
-                <w14:ligatures w14:val="none"/>
-              </w:rPr>
-              <w:t>ser</w:t>
-            </w:r>
-          </w:p>
-        </w:tc>
-        <w:tc>
-          <w:tcPr>
-            <w:tcW w:w="1323" w:type="dxa"/>
-          </w:tcPr>
-          <w:p>
-            <w:pPr>
-              <w:spacing w:line="360" w:lineRule="auto"/>
-              <w:jc w:val="center"/>
-              <w:rPr>
-                <w:rFonts w:ascii="Times New Roman" w:eastAsia="Times New Roman" w:hAnsi="Times New Roman" w:cs="Times New Roman"/>
-                <w:color w:val="000000" w:themeColor="text1"/>
-                <w:kern w:val="0"/>
-                <w:sz w:val="24"/>
-                <w:szCs w:val="24"/>
-                <w:lang w:val="en-US" w:eastAsia="ru-RU"/>
-                <w14:ligatures w14:val="none"/>
-              </w:rPr>
-            </w:pPr>
-            <w:r>
-              <w:rPr>
-                <w:rFonts w:ascii="Times New Roman" w:eastAsia="Times New Roman" w:hAnsi="Times New Roman" w:cs="Times New Roman"/>
-                <w:color w:val="000000" w:themeColor="text1"/>
-                <w:kern w:val="0"/>
-                <w:sz w:val="24"/>
-                <w:szCs w:val="24"/>
-                <w:lang w:val="en-US" w:eastAsia="ru-RU"/>
-                <w14:ligatures w14:val="none"/>
-              </w:rPr>
               <w:t>1</w:t>
             </w:r>
           </w:p>
@@ -2427,7 +2353,7 @@
                 <w:kern w:val="0"/>
                 <w:sz w:val="24"/>
                 <w:szCs w:val="24"/>
-                <w:lang w:val="en-US" w:eastAsia="ru-RU"/>
+                <w:lang w:eastAsia="ru-RU"/>
                 <w14:ligatures w14:val="none"/>
               </w:rPr>
             </w:pPr>
@@ -2458,7 +2384,7 @@
                 <w:kern w:val="0"/>
                 <w:sz w:val="24"/>
                 <w:szCs w:val="24"/>
-                <w:lang w:val="en-US" w:eastAsia="ru-RU"/>
+                <w:lang w:eastAsia="ru-RU"/>
                 <w14:ligatures w14:val="none"/>
               </w:rPr>
             </w:pPr>
@@ -2821,7 +2747,7 @@
                 <w:kern w:val="0"/>
                 <w:sz w:val="24"/>
                 <w:szCs w:val="24"/>
-                <w:lang w:val="en-US" w:eastAsia="ru-RU"/>
+                <w:lang w:eastAsia="ru-RU"/>
                 <w14:ligatures w14:val="none"/>
               </w:rPr>
               <w:t xml:space="preserve">Внесение записей   </w:t>
@@ -3848,7 +3774,7 @@
                 <w:kern w:val="0"/>
                 <w:sz w:val="24"/>
                 <w:szCs w:val="24"/>
-                <w:lang w:val="en-US" w:eastAsia="ru-RU"/>
+                <w:lang w:eastAsia="ru-RU"/>
                 <w14:ligatures w14:val="none"/>
               </w:rPr>
               <w:t>Просмотр списка пациентов</w:t>
@@ -4006,7 +3932,19 @@
           <w:lang w:eastAsia="ru-RU"/>
           <w14:ligatures w14:val="none"/>
         </w:rPr>
-        <w:t>Список тест-сьютов</w:t>
+        <w:t>Список тест-</w:t>
+      </w:r>
+      <w:r>
+        <w:rPr>
+          <w:rFonts w:ascii="Times New Roman" w:eastAsia="Times New Roman" w:hAnsi="Times New Roman" w:cs="Times New Roman"/>
+          <w:color w:val="000000" w:themeColor="text1"/>
+          <w:kern w:val="0"/>
+          <w:sz w:val="28"/>
+          <w:szCs w:val="28"/>
+          <w:lang w:eastAsia="ru-RU"/>
+          <w14:ligatures w14:val="none"/>
+        </w:rPr>
+        <w:t>кейсов</w:t>
       </w:r>
       <w:r>
         <w:rPr>
@@ -4456,6 +4394,7 @@
                 <w:lang w:eastAsia="ru-RU"/>
                 <w14:ligatures w14:val="none"/>
               </w:rPr>
+              <w:lastRenderedPageBreak/>
               <w:t>1.2</w:t>
             </w:r>
           </w:p>
@@ -7659,91 +7598,7 @@
           <w:lang w:eastAsia="ru-RU"/>
           <w14:ligatures w14:val="none"/>
         </w:rPr>
-        <w:t>СИСТЕМНАЯ И ПРОГРАММНАЯ ИНЖЕНЕРИЯ</w:t>
-      </w:r>
-      <w:r>
-        <w:rPr>
-          <w:rFonts w:ascii="Times New Roman" w:eastAsia="Times New Roman" w:hAnsi="Times New Roman" w:cs="Times New Roman"/>
-          <w:color w:val="000000" w:themeColor="text1"/>
-          <w:kern w:val="0"/>
-          <w:sz w:val="28"/>
-          <w:szCs w:val="28"/>
-          <w:lang w:eastAsia="ru-RU"/>
-          <w14:ligatures w14:val="none"/>
-        </w:rPr>
-        <w:t xml:space="preserve">. </w:t>
-      </w:r>
-      <w:r>
-        <w:rPr>
-          <w:rFonts w:ascii="Times New Roman" w:eastAsia="Times New Roman" w:hAnsi="Times New Roman" w:cs="Times New Roman"/>
-          <w:color w:val="000000" w:themeColor="text1"/>
-          <w:kern w:val="0"/>
-          <w:sz w:val="28"/>
-          <w:szCs w:val="28"/>
-          <w:lang w:eastAsia="ru-RU"/>
-          <w14:ligatures w14:val="none"/>
-        </w:rPr>
-        <w:t>Тестирование программного обеспечения</w:t>
-      </w:r>
-      <w:r>
-        <w:rPr>
-          <w:rFonts w:ascii="Times New Roman" w:eastAsia="Times New Roman" w:hAnsi="Times New Roman" w:cs="Times New Roman"/>
-          <w:color w:val="000000" w:themeColor="text1"/>
-          <w:kern w:val="0"/>
-          <w:sz w:val="28"/>
-          <w:szCs w:val="28"/>
-          <w:lang w:eastAsia="ru-RU"/>
-          <w14:ligatures w14:val="none"/>
-        </w:rPr>
-        <w:t xml:space="preserve">. </w:t>
-      </w:r>
-      <w:r>
-        <w:rPr>
-          <w:rFonts w:ascii="Times New Roman" w:eastAsia="Times New Roman" w:hAnsi="Times New Roman" w:cs="Times New Roman"/>
-          <w:color w:val="000000" w:themeColor="text1"/>
-          <w:kern w:val="0"/>
-          <w:sz w:val="28"/>
-          <w:szCs w:val="28"/>
-          <w:lang w:eastAsia="ru-RU"/>
-          <w14:ligatures w14:val="none"/>
-        </w:rPr>
-        <w:t>Часть 3</w:t>
-      </w:r>
-      <w:r>
-        <w:rPr>
-          <w:rFonts w:ascii="Times New Roman" w:eastAsia="Times New Roman" w:hAnsi="Times New Roman" w:cs="Times New Roman"/>
-          <w:color w:val="000000" w:themeColor="text1"/>
-          <w:kern w:val="0"/>
-          <w:sz w:val="28"/>
-          <w:szCs w:val="28"/>
-          <w:lang w:eastAsia="ru-RU"/>
-          <w14:ligatures w14:val="none"/>
-        </w:rPr>
-        <w:t xml:space="preserve">. </w:t>
-      </w:r>
-      <w:r>
-        <w:rPr>
-          <w:rFonts w:ascii="Times New Roman" w:eastAsia="Times New Roman" w:hAnsi="Times New Roman" w:cs="Times New Roman"/>
-          <w:color w:val="000000" w:themeColor="text1"/>
-          <w:kern w:val="0"/>
-          <w:sz w:val="28"/>
-          <w:szCs w:val="28"/>
-          <w:lang w:eastAsia="ru-RU"/>
-          <w14:ligatures w14:val="none"/>
-        </w:rPr>
-        <w:t>Документация тестирования</w:t>
-      </w:r>
-      <w:r>
-        <w:rPr>
-          <w:rFonts w:ascii="Times New Roman" w:eastAsia="Times New Roman" w:hAnsi="Times New Roman" w:cs="Times New Roman"/>
-          <w:color w:val="000000" w:themeColor="text1"/>
-          <w:kern w:val="0"/>
-          <w:sz w:val="28"/>
-          <w:szCs w:val="28"/>
-          <w:lang w:eastAsia="ru-RU"/>
-          <w14:ligatures w14:val="none"/>
-        </w:rPr>
-        <w:t>”</w:t>
+        <w:t>СИСТЕМНАЯ И ПРОГРАММНАЯ ИНЖЕНЕРИЯ. Тестирование программного обеспечения. Часть 3. Документация тестирования”</w:t>
       </w:r>
       <w:r>
         <w:rPr>
@@ -7795,7 +7650,7 @@
           <w:kern w:val="0"/>
           <w:sz w:val="28"/>
           <w:szCs w:val="28"/>
-          <w:lang w:val="en-US" w:eastAsia="ru-RU"/>
+          <w:lang w:eastAsia="ru-RU"/>
           <w14:ligatures w14:val="none"/>
         </w:rPr>
         <w:t>.</w:t>
@@ -9056,6 +8911,7 @@
   <w:style w:type="character" w:default="1" w:styleId="a0">
     <w:name w:val="Default Paragraph Font"/>
     <w:uiPriority w:val="1"/>
+    <w:semiHidden/>
     <w:unhideWhenUsed/>
   </w:style>
   <w:style w:type="table" w:default="1" w:styleId="a1">

</xml_diff>